<commit_message>
Made Amendments to the Document Management functionality and introduced versioning
</commit_message>
<xml_diff>
--- a/MScProperties/Classes v2.docx
+++ b/MScProperties/Classes v2.docx
@@ -18,212 +18,242 @@
         </w:rPr>
         <w:t>Tenancy</w:t>
       </w:r>
+    </w:p>
+    <w:p>
+      <w:r>
+        <w:t>Tenancy Ref</w:t>
+      </w:r>
+      <w:r>
+        <w:tab/>
+      </w:r>
+      <w:r>
+        <w:tab/>
+        <w:t>12345</w:t>
+      </w:r>
+    </w:p>
+    <w:p>
+      <w:r>
+        <w:t>Tenancy Name</w:t>
+      </w:r>
+      <w:r>
+        <w:tab/>
+      </w:r>
+      <w:r>
+        <w:tab/>
+        <w:t>MR D L EDWARDS</w:t>
+      </w:r>
+    </w:p>
+    <w:p>
+      <w:r>
+        <w:t>Start Date</w:t>
+      </w:r>
+      <w:r>
+        <w:tab/>
+      </w:r>
+      <w:r>
+        <w:tab/>
+        <w:t>12-Jan-2015</w:t>
+      </w:r>
+    </w:p>
+    <w:p>
+      <w:r>
+        <w:t>Expected End Date</w:t>
+      </w:r>
+      <w:r>
+        <w:tab/>
+        <w:t>11-Jan-2017</w:t>
+      </w:r>
+    </w:p>
+    <w:p>
+      <w:r>
+        <w:t xml:space="preserve">Actual </w:t>
+      </w:r>
+      <w:r>
+        <w:t>End Date</w:t>
+      </w:r>
+      <w:r>
+        <w:tab/>
+      </w:r>
+      <w:r>
+        <w:tab/>
+      </w:r>
+    </w:p>
+    <w:p>
+      <w:r>
+        <w:t>Length</w:t>
+      </w:r>
+      <w:r>
+        <w:tab/>
+      </w:r>
+      <w:r>
+        <w:tab/>
+      </w:r>
+      <w:r>
+        <w:tab/>
+        <w:t>24</w:t>
+      </w:r>
+    </w:p>
+    <w:p>
+      <w:r>
+        <w:t>Rent Account Ref</w:t>
+      </w:r>
+      <w:r>
+        <w:tab/>
+        <w:t>12345</w:t>
+      </w:r>
+    </w:p>
+    <w:p>
+      <w:r>
+        <w:t>Balance</w:t>
+      </w:r>
+      <w:r>
+        <w:tab/>
+      </w:r>
+      <w:r>
+        <w:tab/>
+      </w:r>
+      <w:r>
+        <w:tab/>
+        <w:t>1,399.99</w:t>
+      </w:r>
+      <w:r>
+        <w:t xml:space="preserve"> D</w:t>
+      </w:r>
+    </w:p>
+    <w:p>
+      <w:r>
+        <w:t>Charges</w:t>
+      </w:r>
+      <w:r>
+        <w:tab/>
+      </w:r>
+      <w:r>
+        <w:tab/>
+      </w:r>
+      <w:r>
+        <w:tab/>
+        <w:t>599.99</w:t>
+      </w:r>
+    </w:p>
+    <w:p>
+      <w:r>
+        <w:t>Tenancy Type</w:t>
+      </w:r>
+      <w:r>
+        <w:tab/>
+      </w:r>
+      <w:r>
+        <w:tab/>
+        <w:t>ASSURED</w:t>
+      </w:r>
+    </w:p>
+    <w:p>
+      <w:r>
+        <w:t>O</w:t>
+      </w:r>
+      <w:r>
+        <w:t>ffice</w:t>
+      </w:r>
+      <w:r>
+        <w:t xml:space="preserve"> Code</w:t>
+      </w:r>
+      <w:r>
+        <w:tab/>
+      </w:r>
+      <w:r>
+        <w:tab/>
+        <w:t>EDM</w:t>
+      </w:r>
+    </w:p>
+    <w:p>
+      <w:r>
+        <w:t>Application Ref</w:t>
+      </w:r>
+      <w:r>
+        <w:tab/>
+      </w:r>
+      <w:r>
+        <w:tab/>
+        <w:t>765</w:t>
+      </w:r>
+    </w:p>
+    <w:p>
+      <w:r>
+        <w:t>Property Ref</w:t>
+      </w:r>
+      <w:r>
+        <w:tab/>
+      </w:r>
+      <w:r>
+        <w:tab/>
+        <w:t>578</w:t>
+      </w:r>
+    </w:p>
+    <w:p>
+      <w:r>
+        <w:t>C</w:t>
+      </w:r>
+      <w:r>
+        <w:t>reated</w:t>
+      </w:r>
+      <w:r>
+        <w:t xml:space="preserve"> </w:t>
+      </w:r>
+      <w:proofErr w:type="gramStart"/>
+      <w:r>
+        <w:t>By</w:t>
+      </w:r>
+      <w:proofErr w:type="gramEnd"/>
+      <w:r>
+        <w:tab/>
+      </w:r>
+      <w:r>
+        <w:tab/>
+        <w:t>DEDWARDS</w:t>
+      </w:r>
       <w:bookmarkStart w:id="0" w:name="_GoBack"/>
       <w:bookmarkEnd w:id="0"/>
     </w:p>
     <w:p>
       <w:r>
-        <w:t xml:space="preserve">    private final </w:t>
-      </w:r>
-      <w:proofErr w:type="spellStart"/>
-      <w:r>
-        <w:t>int</w:t>
-      </w:r>
-      <w:proofErr w:type="spellEnd"/>
+        <w:t>C</w:t>
+      </w:r>
+      <w:r>
+        <w:t>reated</w:t>
+      </w:r>
       <w:r>
         <w:t xml:space="preserve"> </w:t>
       </w:r>
-      <w:proofErr w:type="spellStart"/>
-      <w:r>
-        <w:t>accRef</w:t>
-      </w:r>
-      <w:proofErr w:type="spellEnd"/>
-      <w:r>
-        <w:t>;</w:t>
-      </w:r>
-    </w:p>
-    <w:p>
-      <w:r>
-        <w:t xml:space="preserve">    private String </w:t>
-      </w:r>
-      <w:proofErr w:type="spellStart"/>
-      <w:r>
-        <w:t>accName</w:t>
-      </w:r>
-      <w:proofErr w:type="spellEnd"/>
-      <w:r>
-        <w:t>;</w:t>
-      </w:r>
-    </w:p>
-    <w:p>
-      <w:r>
-        <w:t xml:space="preserve">    private Date </w:t>
-      </w:r>
-      <w:proofErr w:type="spellStart"/>
-      <w:r>
-        <w:t>startDate</w:t>
-      </w:r>
-      <w:proofErr w:type="spellEnd"/>
-      <w:r>
-        <w:t>;</w:t>
-      </w:r>
-    </w:p>
-    <w:p>
-      <w:r>
-        <w:t xml:space="preserve">    private Date </w:t>
-      </w:r>
-      <w:proofErr w:type="spellStart"/>
-      <w:r>
-        <w:t>endDate</w:t>
-      </w:r>
-      <w:proofErr w:type="spellEnd"/>
-      <w:r>
-        <w:t>;</w:t>
-      </w:r>
-    </w:p>
-    <w:p>
-      <w:r>
-        <w:t xml:space="preserve">    private double balance;</w:t>
-      </w:r>
-    </w:p>
-    <w:p>
-      <w:r>
-        <w:t xml:space="preserve">    private final String </w:t>
-      </w:r>
-      <w:proofErr w:type="spellStart"/>
-      <w:r>
-        <w:t>officeCode</w:t>
-      </w:r>
-      <w:proofErr w:type="spellEnd"/>
-      <w:r>
-        <w:t>;</w:t>
-      </w:r>
-    </w:p>
-    <w:p>
-      <w:r>
-        <w:t xml:space="preserve">    private final String </w:t>
-      </w:r>
-      <w:proofErr w:type="spellStart"/>
-      <w:r>
-        <w:t>createdBy</w:t>
-      </w:r>
-      <w:proofErr w:type="spellEnd"/>
-      <w:r>
-        <w:t>;</w:t>
-      </w:r>
-    </w:p>
-    <w:p>
-      <w:r>
-        <w:t xml:space="preserve">    private final Date </w:t>
-      </w:r>
-      <w:proofErr w:type="spellStart"/>
-      <w:r>
-        <w:t>createdDate</w:t>
-      </w:r>
-      <w:proofErr w:type="spellEnd"/>
-      <w:r>
-        <w:t>;</w:t>
-      </w:r>
-    </w:p>
-    <w:p>
-      <w:r>
-        <w:t xml:space="preserve">    private final List&lt;</w:t>
-      </w:r>
-      <w:proofErr w:type="spellStart"/>
-      <w:r>
-        <w:t>ModifiedByInterface</w:t>
-      </w:r>
-      <w:proofErr w:type="spellEnd"/>
-      <w:r>
-        <w:t xml:space="preserve">&gt; </w:t>
-      </w:r>
-      <w:proofErr w:type="spellStart"/>
-      <w:r>
-        <w:t>modifiedBy</w:t>
-      </w:r>
-      <w:proofErr w:type="spellEnd"/>
-      <w:r>
-        <w:t>;</w:t>
-      </w:r>
-    </w:p>
-    <w:p>
-      <w:r>
-        <w:t xml:space="preserve">    private final List&lt;</w:t>
-      </w:r>
-      <w:proofErr w:type="spellStart"/>
-      <w:r>
-        <w:t>TransactionInterface</w:t>
-      </w:r>
-      <w:proofErr w:type="spellEnd"/>
-      <w:r>
-        <w:t>&gt; transactions;</w:t>
-      </w:r>
-    </w:p>
-    <w:p>
-      <w:r>
-        <w:t xml:space="preserve">    private final List&lt;Note&gt; notes;</w:t>
-      </w:r>
-    </w:p>
-    <w:p>
-      <w:r>
-        <w:t xml:space="preserve">    private final </w:t>
-      </w:r>
-      <w:proofErr w:type="spellStart"/>
-      <w:r>
-        <w:t>ArrayList</w:t>
-      </w:r>
-      <w:proofErr w:type="spellEnd"/>
-      <w:r>
-        <w:t>&lt;Document&gt; documents;</w:t>
-      </w:r>
-    </w:p>
-    <w:p>
-      <w:r>
-        <w:t xml:space="preserve">    private final </w:t>
-      </w:r>
-      <w:proofErr w:type="spellStart"/>
-      <w:r>
-        <w:t>ApplicationInterface</w:t>
-      </w:r>
-      <w:proofErr w:type="spellEnd"/>
-      <w:r>
-        <w:t xml:space="preserve"> application;</w:t>
-      </w:r>
-    </w:p>
-    <w:p>
-      <w:r>
-        <w:t xml:space="preserve">    private final </w:t>
-      </w:r>
-      <w:proofErr w:type="spellStart"/>
-      <w:r>
-        <w:t>PropertyInterface</w:t>
-      </w:r>
-      <w:proofErr w:type="spellEnd"/>
-      <w:r>
-        <w:t xml:space="preserve"> property;</w:t>
-      </w:r>
-    </w:p>
-    <w:p>
-      <w:r>
-        <w:t xml:space="preserve">    private Element </w:t>
-      </w:r>
-      <w:proofErr w:type="spellStart"/>
-      <w:r>
-        <w:t>tenType</w:t>
-      </w:r>
-      <w:proofErr w:type="spellEnd"/>
-      <w:r>
-        <w:t>;</w:t>
-      </w:r>
-    </w:p>
-    <w:p>
-      <w:r>
-        <w:t xml:space="preserve">    private double rent;</w:t>
-      </w:r>
-    </w:p>
-    <w:p>
-      <w:r>
-        <w:t xml:space="preserve">    private double charges;</w:t>
+      <w:r>
+        <w:t>Date</w:t>
+      </w:r>
+      <w:r>
+        <w:tab/>
+      </w:r>
+      <w:r>
+        <w:tab/>
+        <w:t>14-Jan-2015</w:t>
+      </w:r>
+    </w:p>
+    <w:p>
+      <w:r>
+        <w:t>M</w:t>
+      </w:r>
+      <w:r>
+        <w:t>odifi</w:t>
+      </w:r>
+      <w:r>
+        <w:t>cations</w:t>
+      </w:r>
+    </w:p>
+    <w:p>
+      <w:r>
+        <w:t>Notes</w:t>
+      </w:r>
+    </w:p>
+    <w:p>
+      <w:r>
+        <w:t>Documents</w:t>
       </w:r>
     </w:p>
     <w:p/>
@@ -253,21 +283,12 @@
           <w:sz w:val="32"/>
           <w:szCs w:val="32"/>
         </w:rPr>
-        <w:lastRenderedPageBreak/>
         <w:t>Lease</w:t>
       </w:r>
     </w:p>
     <w:p>
       <w:r>
-        <w:t xml:space="preserve">    private final </w:t>
-      </w:r>
-      <w:proofErr w:type="spellStart"/>
-      <w:r>
-        <w:t>int</w:t>
-      </w:r>
-      <w:proofErr w:type="spellEnd"/>
-      <w:r>
-        <w:t xml:space="preserve"> </w:t>
+        <w:t xml:space="preserve">    private final int </w:t>
       </w:r>
       <w:proofErr w:type="spellStart"/>
       <w:r>
@@ -493,21 +514,12 @@
           <w:sz w:val="32"/>
           <w:szCs w:val="32"/>
         </w:rPr>
-        <w:lastRenderedPageBreak/>
         <w:t>Contract</w:t>
       </w:r>
     </w:p>
     <w:p>
       <w:r>
-        <w:t xml:space="preserve">    private final </w:t>
-      </w:r>
-      <w:proofErr w:type="spellStart"/>
-      <w:r>
-        <w:t>int</w:t>
-      </w:r>
-      <w:proofErr w:type="spellEnd"/>
-      <w:r>
-        <w:t xml:space="preserve"> </w:t>
+        <w:t xml:space="preserve">    private final int </w:t>
       </w:r>
       <w:proofErr w:type="spellStart"/>
       <w:r>
@@ -717,21 +729,12 @@
           <w:sz w:val="32"/>
           <w:szCs w:val="32"/>
         </w:rPr>
-        <w:lastRenderedPageBreak/>
         <w:t>Rent Account</w:t>
       </w:r>
     </w:p>
     <w:p>
       <w:r>
-        <w:t xml:space="preserve">    private final </w:t>
-      </w:r>
-      <w:proofErr w:type="spellStart"/>
-      <w:r>
-        <w:t>int</w:t>
-      </w:r>
-      <w:proofErr w:type="spellEnd"/>
-      <w:r>
-        <w:t xml:space="preserve"> </w:t>
+        <w:t xml:space="preserve">    private final int </w:t>
       </w:r>
       <w:proofErr w:type="spellStart"/>
       <w:r>
@@ -796,28 +799,12 @@
     </w:p>
     <w:p>
       <w:r>
-        <w:t xml:space="preserve">    private </w:t>
-      </w:r>
-      <w:proofErr w:type="spellStart"/>
-      <w:r>
-        <w:t>int</w:t>
-      </w:r>
-      <w:proofErr w:type="spellEnd"/>
-      <w:r>
-        <w:t xml:space="preserve"> length;</w:t>
-      </w:r>
-    </w:p>
-    <w:p>
-      <w:r>
-        <w:t xml:space="preserve">    private final </w:t>
-      </w:r>
-      <w:proofErr w:type="spellStart"/>
-      <w:r>
-        <w:t>int</w:t>
-      </w:r>
-      <w:proofErr w:type="spellEnd"/>
-      <w:r>
-        <w:t xml:space="preserve"> </w:t>
+        <w:t xml:space="preserve">    private int length;</w:t>
+      </w:r>
+    </w:p>
+    <w:p>
+      <w:r>
+        <w:t xml:space="preserve">    private final int </w:t>
       </w:r>
       <w:proofErr w:type="spellStart"/>
       <w:r>
@@ -945,21 +932,12 @@
           <w:sz w:val="32"/>
           <w:szCs w:val="32"/>
         </w:rPr>
-        <w:lastRenderedPageBreak/>
         <w:t>Lease Account</w:t>
       </w:r>
     </w:p>
     <w:p>
       <w:r>
-        <w:t xml:space="preserve">    private final </w:t>
-      </w:r>
-      <w:proofErr w:type="spellStart"/>
-      <w:r>
-        <w:t>int</w:t>
-      </w:r>
-      <w:proofErr w:type="spellEnd"/>
-      <w:r>
-        <w:t xml:space="preserve"> </w:t>
+        <w:t xml:space="preserve">    private final int </w:t>
       </w:r>
       <w:proofErr w:type="spellStart"/>
       <w:r>
@@ -1024,28 +1002,12 @@
     </w:p>
     <w:p>
       <w:r>
-        <w:t xml:space="preserve">    private </w:t>
-      </w:r>
-      <w:proofErr w:type="spellStart"/>
-      <w:r>
-        <w:t>int</w:t>
-      </w:r>
-      <w:proofErr w:type="spellEnd"/>
-      <w:r>
-        <w:t xml:space="preserve"> length;</w:t>
-      </w:r>
-    </w:p>
-    <w:p>
-      <w:r>
-        <w:t xml:space="preserve">    private final </w:t>
-      </w:r>
-      <w:proofErr w:type="spellStart"/>
-      <w:r>
-        <w:t>int</w:t>
-      </w:r>
-      <w:proofErr w:type="spellEnd"/>
-      <w:r>
-        <w:t xml:space="preserve"> </w:t>
+        <w:t xml:space="preserve">    private int length;</w:t>
+      </w:r>
+    </w:p>
+    <w:p>
+      <w:r>
+        <w:t xml:space="preserve">    private final int </w:t>
       </w:r>
       <w:proofErr w:type="spellStart"/>
       <w:r>
@@ -1179,15 +1141,7 @@
     </w:p>
     <w:p>
       <w:r>
-        <w:t xml:space="preserve">    private final </w:t>
-      </w:r>
-      <w:proofErr w:type="spellStart"/>
-      <w:r>
-        <w:t>int</w:t>
-      </w:r>
-      <w:proofErr w:type="spellEnd"/>
-      <w:r>
-        <w:t xml:space="preserve"> </w:t>
+        <w:t xml:space="preserve">    private final int </w:t>
       </w:r>
       <w:proofErr w:type="spellStart"/>
       <w:r>
@@ -1252,28 +1206,12 @@
     </w:p>
     <w:p>
       <w:r>
-        <w:t xml:space="preserve">    private </w:t>
-      </w:r>
-      <w:proofErr w:type="spellStart"/>
-      <w:r>
-        <w:t>int</w:t>
-      </w:r>
-      <w:proofErr w:type="spellEnd"/>
-      <w:r>
-        <w:t xml:space="preserve"> length;</w:t>
-      </w:r>
-    </w:p>
-    <w:p>
-      <w:r>
-        <w:t xml:space="preserve">    private final </w:t>
-      </w:r>
-      <w:proofErr w:type="spellStart"/>
-      <w:r>
-        <w:t>int</w:t>
-      </w:r>
-      <w:proofErr w:type="spellEnd"/>
-      <w:r>
-        <w:t xml:space="preserve"> </w:t>
+        <w:t xml:space="preserve">    private int length;</w:t>
+      </w:r>
+    </w:p>
+    <w:p>
+      <w:r>
+        <w:t xml:space="preserve">    private final int </w:t>
       </w:r>
       <w:proofErr w:type="spellStart"/>
       <w:r>
@@ -1400,21 +1338,12 @@
           <w:sz w:val="32"/>
           <w:szCs w:val="32"/>
         </w:rPr>
-        <w:lastRenderedPageBreak/>
         <w:t>Address</w:t>
       </w:r>
     </w:p>
     <w:p>
       <w:r>
-        <w:t xml:space="preserve">    private final </w:t>
-      </w:r>
-      <w:proofErr w:type="spellStart"/>
-      <w:r>
-        <w:t>int</w:t>
-      </w:r>
-      <w:proofErr w:type="spellEnd"/>
-      <w:r>
-        <w:t xml:space="preserve"> </w:t>
+        <w:t xml:space="preserve">    private final int </w:t>
       </w:r>
       <w:proofErr w:type="spellStart"/>
       <w:r>
@@ -1605,22 +1534,13 @@
           <w:sz w:val="32"/>
           <w:szCs w:val="32"/>
         </w:rPr>
-        <w:lastRenderedPageBreak/>
         <w:t>AddressUsage</w:t>
       </w:r>
       <w:proofErr w:type="spellEnd"/>
     </w:p>
     <w:p>
       <w:r>
-        <w:t xml:space="preserve">   private final </w:t>
-      </w:r>
-      <w:proofErr w:type="spellStart"/>
-      <w:r>
-        <w:t>int</w:t>
-      </w:r>
-      <w:proofErr w:type="spellEnd"/>
-      <w:r>
-        <w:t xml:space="preserve"> </w:t>
+        <w:t xml:space="preserve">   private final int </w:t>
       </w:r>
       <w:proofErr w:type="spellStart"/>
       <w:r>
@@ -1766,21 +1686,12 @@
           <w:sz w:val="32"/>
           <w:szCs w:val="32"/>
         </w:rPr>
-        <w:lastRenderedPageBreak/>
         <w:t>Application</w:t>
       </w:r>
     </w:p>
     <w:p>
       <w:r>
-        <w:t xml:space="preserve">    private final </w:t>
-      </w:r>
-      <w:proofErr w:type="spellStart"/>
-      <w:r>
-        <w:t>int</w:t>
-      </w:r>
-      <w:proofErr w:type="spellEnd"/>
-      <w:r>
-        <w:t xml:space="preserve"> </w:t>
+        <w:t xml:space="preserve">    private final int </w:t>
       </w:r>
       <w:proofErr w:type="spellStart"/>
       <w:r>
@@ -1998,21 +1909,12 @@
           <w:sz w:val="32"/>
           <w:szCs w:val="32"/>
         </w:rPr>
-        <w:lastRenderedPageBreak/>
         <w:t>Contact</w:t>
       </w:r>
     </w:p>
     <w:p>
       <w:r>
-        <w:t xml:space="preserve">    private final </w:t>
-      </w:r>
-      <w:proofErr w:type="spellStart"/>
-      <w:r>
-        <w:t>int</w:t>
-      </w:r>
-      <w:proofErr w:type="spellEnd"/>
-      <w:r>
-        <w:t xml:space="preserve"> </w:t>
+        <w:t xml:space="preserve">    private final int </w:t>
       </w:r>
       <w:proofErr w:type="spellStart"/>
       <w:r>
@@ -2170,7 +2072,6 @@
           <w:sz w:val="32"/>
           <w:szCs w:val="32"/>
         </w:rPr>
-        <w:lastRenderedPageBreak/>
         <w:t>Document</w:t>
       </w:r>
     </w:p>
@@ -2186,15 +2087,7 @@
     </w:p>
     <w:p>
       <w:r>
-        <w:t xml:space="preserve">    private final </w:t>
-      </w:r>
-      <w:proofErr w:type="spellStart"/>
-      <w:r>
-        <w:t>int</w:t>
-      </w:r>
-      <w:proofErr w:type="spellEnd"/>
-      <w:r>
-        <w:t xml:space="preserve"> </w:t>
+        <w:t xml:space="preserve">    private final int </w:t>
       </w:r>
       <w:proofErr w:type="spellStart"/>
       <w:r>
@@ -2282,7 +2175,6 @@
           <w:sz w:val="32"/>
           <w:szCs w:val="32"/>
         </w:rPr>
-        <w:lastRenderedPageBreak/>
         <w:t>Element</w:t>
       </w:r>
     </w:p>
@@ -2406,21 +2298,12 @@
           <w:sz w:val="32"/>
           <w:szCs w:val="32"/>
         </w:rPr>
-        <w:lastRenderedPageBreak/>
         <w:t>Employee</w:t>
       </w:r>
     </w:p>
     <w:p>
       <w:r>
-        <w:t xml:space="preserve">    private final </w:t>
-      </w:r>
-      <w:proofErr w:type="spellStart"/>
-      <w:r>
-        <w:t>int</w:t>
-      </w:r>
-      <w:proofErr w:type="spellEnd"/>
-      <w:r>
-        <w:t xml:space="preserve"> </w:t>
+        <w:t xml:space="preserve">    private final int </w:t>
       </w:r>
       <w:proofErr w:type="spellStart"/>
       <w:r>
@@ -2570,21 +2453,12 @@
           <w:sz w:val="32"/>
           <w:szCs w:val="32"/>
         </w:rPr>
-        <w:lastRenderedPageBreak/>
         <w:t>Involved Party</w:t>
       </w:r>
     </w:p>
     <w:p>
       <w:r>
-        <w:t xml:space="preserve">    private final </w:t>
-      </w:r>
-      <w:proofErr w:type="spellStart"/>
-      <w:r>
-        <w:t>int</w:t>
-      </w:r>
-      <w:proofErr w:type="spellEnd"/>
-      <w:r>
-        <w:t xml:space="preserve"> </w:t>
+        <w:t xml:space="preserve">    private final int </w:t>
       </w:r>
       <w:proofErr w:type="spellStart"/>
       <w:r>
@@ -2597,15 +2471,7 @@
     </w:p>
     <w:p>
       <w:r>
-        <w:t xml:space="preserve">    private final </w:t>
-      </w:r>
-      <w:proofErr w:type="spellStart"/>
-      <w:r>
-        <w:t>int</w:t>
-      </w:r>
-      <w:proofErr w:type="spellEnd"/>
-      <w:r>
-        <w:t xml:space="preserve"> </w:t>
+        <w:t xml:space="preserve">    private final int </w:t>
       </w:r>
       <w:proofErr w:type="spellStart"/>
       <w:r>
@@ -2798,7 +2664,6 @@
           <w:sz w:val="32"/>
           <w:szCs w:val="32"/>
         </w:rPr>
-        <w:lastRenderedPageBreak/>
         <w:t>Job Role</w:t>
       </w:r>
     </w:p>
@@ -3095,22 +2960,13 @@
           <w:sz w:val="32"/>
           <w:szCs w:val="32"/>
         </w:rPr>
-        <w:lastRenderedPageBreak/>
         <w:t>JobRoleBenefit</w:t>
       </w:r>
       <w:proofErr w:type="spellEnd"/>
     </w:p>
     <w:p>
       <w:r>
-        <w:t xml:space="preserve">    private final </w:t>
-      </w:r>
-      <w:proofErr w:type="spellStart"/>
-      <w:r>
-        <w:t>int</w:t>
-      </w:r>
-      <w:proofErr w:type="spellEnd"/>
-      <w:r>
-        <w:t xml:space="preserve"> </w:t>
+        <w:t xml:space="preserve">    private final int </w:t>
       </w:r>
       <w:proofErr w:type="spellStart"/>
       <w:r>
@@ -3292,21 +3148,12 @@
           <w:sz w:val="32"/>
           <w:szCs w:val="32"/>
         </w:rPr>
-        <w:lastRenderedPageBreak/>
         <w:t>Landlord</w:t>
       </w:r>
     </w:p>
     <w:p>
       <w:r>
-        <w:t xml:space="preserve">    private final </w:t>
-      </w:r>
-      <w:proofErr w:type="spellStart"/>
-      <w:r>
-        <w:t>int</w:t>
-      </w:r>
-      <w:proofErr w:type="spellEnd"/>
-      <w:r>
-        <w:t xml:space="preserve"> </w:t>
+        <w:t xml:space="preserve">    private final int </w:t>
       </w:r>
       <w:proofErr w:type="spellStart"/>
       <w:r>
@@ -3515,15 +3362,7 @@
     </w:p>
     <w:p>
       <w:r>
-        <w:t xml:space="preserve">    private final </w:t>
-      </w:r>
-      <w:proofErr w:type="spellStart"/>
-      <w:r>
-        <w:t>int</w:t>
-      </w:r>
-      <w:proofErr w:type="spellEnd"/>
-      <w:r>
-        <w:t xml:space="preserve"> reference;</w:t>
+        <w:t xml:space="preserve">    private final int reference;</w:t>
       </w:r>
     </w:p>
     <w:p>
@@ -3807,15 +3646,7 @@
     </w:p>
     <w:p>
       <w:r>
-        <w:t xml:space="preserve">    private final </w:t>
-      </w:r>
-      <w:proofErr w:type="spellStart"/>
-      <w:r>
-        <w:t>int</w:t>
-      </w:r>
-      <w:proofErr w:type="spellEnd"/>
-      <w:r>
-        <w:t xml:space="preserve"> </w:t>
+        <w:t xml:space="preserve">    private final int </w:t>
       </w:r>
       <w:proofErr w:type="spellStart"/>
       <w:r>
@@ -4043,15 +3874,7 @@
     </w:p>
     <w:p>
       <w:r>
-        <w:t xml:space="preserve">    private final </w:t>
-      </w:r>
-      <w:proofErr w:type="spellStart"/>
-      <w:r>
-        <w:t>int</w:t>
-      </w:r>
-      <w:proofErr w:type="spellEnd"/>
-      <w:r>
-        <w:t xml:space="preserve"> </w:t>
+        <w:t xml:space="preserve">    private final int </w:t>
       </w:r>
       <w:proofErr w:type="spellStart"/>
       <w:r>
@@ -4272,15 +4095,7 @@
     </w:p>
     <w:p>
       <w:r>
-        <w:t xml:space="preserve">    private final </w:t>
-      </w:r>
-      <w:proofErr w:type="spellStart"/>
-      <w:r>
-        <w:t>int</w:t>
-      </w:r>
-      <w:proofErr w:type="spellEnd"/>
-      <w:r>
-        <w:t xml:space="preserve"> </w:t>
+        <w:t xml:space="preserve">    private final int </w:t>
       </w:r>
       <w:proofErr w:type="spellStart"/>
       <w:r>
@@ -4468,15 +4283,7 @@
     </w:p>
     <w:p>
       <w:r>
-        <w:t xml:space="preserve">    private final </w:t>
-      </w:r>
-      <w:proofErr w:type="spellStart"/>
-      <w:r>
-        <w:t>int</w:t>
-      </w:r>
-      <w:proofErr w:type="spellEnd"/>
-      <w:r>
-        <w:t xml:space="preserve"> </w:t>
+        <w:t xml:space="preserve">    private final int </w:t>
       </w:r>
       <w:proofErr w:type="spellStart"/>
       <w:r>
@@ -4489,15 +4296,7 @@
     </w:p>
     <w:p>
       <w:r>
-        <w:t xml:space="preserve">    private final </w:t>
-      </w:r>
-      <w:proofErr w:type="spellStart"/>
-      <w:r>
-        <w:t>int</w:t>
-      </w:r>
-      <w:proofErr w:type="spellEnd"/>
-      <w:r>
-        <w:t xml:space="preserve"> </w:t>
+        <w:t xml:space="preserve">    private final int </w:t>
       </w:r>
       <w:proofErr w:type="spellStart"/>
       <w:r>
@@ -4510,15 +4309,7 @@
     </w:p>
     <w:p>
       <w:r>
-        <w:t xml:space="preserve">    private final </w:t>
-      </w:r>
-      <w:proofErr w:type="spellStart"/>
-      <w:r>
-        <w:t>int</w:t>
-      </w:r>
-      <w:proofErr w:type="spellEnd"/>
-      <w:r>
-        <w:t xml:space="preserve"> </w:t>
+        <w:t xml:space="preserve">    private final int </w:t>
       </w:r>
       <w:proofErr w:type="spellStart"/>
       <w:r>
@@ -4531,15 +4322,7 @@
     </w:p>
     <w:p>
       <w:r>
-        <w:t xml:space="preserve">    private final </w:t>
-      </w:r>
-      <w:proofErr w:type="spellStart"/>
-      <w:r>
-        <w:t>int</w:t>
-      </w:r>
-      <w:proofErr w:type="spellEnd"/>
-      <w:r>
-        <w:t xml:space="preserve"> </w:t>
+        <w:t xml:space="preserve">    private final int </w:t>
       </w:r>
       <w:proofErr w:type="spellStart"/>
       <w:r>
@@ -4660,15 +4443,7 @@
     </w:p>
     <w:p>
       <w:r>
-        <w:t xml:space="preserve">    private final </w:t>
-      </w:r>
-      <w:proofErr w:type="spellStart"/>
-      <w:r>
-        <w:t>int</w:t>
-      </w:r>
-      <w:proofErr w:type="spellEnd"/>
-      <w:r>
-        <w:t xml:space="preserve"> </w:t>
+        <w:t xml:space="preserve">    private final int </w:t>
       </w:r>
       <w:proofErr w:type="spellStart"/>
       <w:r>
@@ -4681,15 +4456,7 @@
     </w:p>
     <w:p>
       <w:r>
-        <w:t xml:space="preserve">    private final </w:t>
-      </w:r>
-      <w:proofErr w:type="spellStart"/>
-      <w:r>
-        <w:t>int</w:t>
-      </w:r>
-      <w:proofErr w:type="spellEnd"/>
-      <w:r>
-        <w:t xml:space="preserve"> </w:t>
+        <w:t xml:space="preserve">    private final int </w:t>
       </w:r>
       <w:proofErr w:type="spellStart"/>
       <w:r>

</xml_diff>